<commit_message>
fin pour la demande chez le client
</commit_message>
<xml_diff>
--- a/resources/contracts/Contrat.docx
+++ b/resources/contracts/Contrat.docx
@@ -572,7 +572,47 @@
           <w:sz w:val="16"/>
           <w:szCs w:val="16"/>
         </w:rPr>
-        <w:t>${first_name} ${last_name}</w:t>
+        <w:t>${</w:t>
+      </w:r>
+      <w:proofErr w:type="spellStart"/>
+      <w:r>
+        <w:rPr>
+          <w:rFonts w:ascii="Times New Roman" w:hAnsi="Times New Roman" w:cs="Times New Roman"/>
+          <w:b/>
+          <w:sz w:val="16"/>
+          <w:szCs w:val="16"/>
+        </w:rPr>
+        <w:t>first_name</w:t>
+      </w:r>
+      <w:proofErr w:type="spellEnd"/>
+      <w:r>
+        <w:rPr>
+          <w:rFonts w:ascii="Times New Roman" w:hAnsi="Times New Roman" w:cs="Times New Roman"/>
+          <w:b/>
+          <w:sz w:val="16"/>
+          <w:szCs w:val="16"/>
+        </w:rPr>
+        <w:t>} ${</w:t>
+      </w:r>
+      <w:proofErr w:type="spellStart"/>
+      <w:r>
+        <w:rPr>
+          <w:rFonts w:ascii="Times New Roman" w:hAnsi="Times New Roman" w:cs="Times New Roman"/>
+          <w:b/>
+          <w:sz w:val="16"/>
+          <w:szCs w:val="16"/>
+        </w:rPr>
+        <w:t>last_name</w:t>
+      </w:r>
+      <w:proofErr w:type="spellEnd"/>
+      <w:r>
+        <w:rPr>
+          <w:rFonts w:ascii="Times New Roman" w:hAnsi="Times New Roman" w:cs="Times New Roman"/>
+          <w:b/>
+          <w:sz w:val="16"/>
+          <w:szCs w:val="16"/>
+        </w:rPr>
+        <w:t>}</w:t>
       </w:r>
     </w:p>
     <w:p>
@@ -611,8 +651,19 @@
           <w:sz w:val="16"/>
           <w:szCs w:val="16"/>
         </w:rPr>
-        <w:t>${date_naissance</w:t>
-      </w:r>
+        <w:t>${</w:t>
+      </w:r>
+      <w:proofErr w:type="spellStart"/>
+      <w:r>
+        <w:rPr>
+          <w:rFonts w:ascii="Times New Roman" w:hAnsi="Times New Roman" w:cs="Times New Roman"/>
+          <w:b/>
+          <w:sz w:val="16"/>
+          <w:szCs w:val="16"/>
+        </w:rPr>
+        <w:t>date_naissance</w:t>
+      </w:r>
+      <w:proofErr w:type="spellEnd"/>
       <w:r>
         <w:rPr>
           <w:rFonts w:ascii="Times New Roman" w:hAnsi="Times New Roman" w:cs="Times New Roman"/>
@@ -638,35 +689,78 @@
           <w:sz w:val="16"/>
           <w:szCs w:val="16"/>
         </w:rPr>
+        <w:t xml:space="preserve"> ${</w:t>
+      </w:r>
+      <w:proofErr w:type="spellStart"/>
+      <w:r>
+        <w:rPr>
+          <w:rFonts w:ascii="Times New Roman" w:hAnsi="Times New Roman" w:cs="Times New Roman"/>
+          <w:b/>
+          <w:sz w:val="16"/>
+          <w:szCs w:val="16"/>
+        </w:rPr>
+        <w:t>lieu_naissance</w:t>
+      </w:r>
+      <w:proofErr w:type="spellEnd"/>
+      <w:r>
+        <w:rPr>
+          <w:rFonts w:ascii="Times New Roman" w:hAnsi="Times New Roman" w:cs="Times New Roman"/>
+          <w:b/>
+          <w:sz w:val="16"/>
+          <w:szCs w:val="16"/>
+        </w:rPr>
+        <w:t>}</w:t>
+      </w:r>
+      <w:r>
+        <w:rPr>
+          <w:rFonts w:ascii="Times New Roman" w:hAnsi="Times New Roman" w:cs="Times New Roman"/>
+          <w:b/>
+          <w:sz w:val="16"/>
+          <w:szCs w:val="16"/>
+        </w:rPr>
         <w:t xml:space="preserve"> </w:t>
       </w:r>
-      <w:r>
-        <w:rPr>
-          <w:rFonts w:ascii="Times New Roman" w:hAnsi="Times New Roman" w:cs="Times New Roman"/>
-          <w:b/>
+    </w:p>
+    <w:p>
+      <w:pPr>
+        <w:spacing w:after="0"/>
+        <w:jc w:val="both"/>
+        <w:rPr>
+          <w:rFonts w:ascii="Times New Roman" w:hAnsi="Times New Roman" w:cs="Times New Roman"/>
+          <w:bCs/>
+          <w:sz w:val="16"/>
+          <w:szCs w:val="16"/>
+        </w:rPr>
+      </w:pPr>
+      <w:r>
+        <w:rPr>
+          <w:rFonts w:ascii="Times New Roman" w:hAnsi="Times New Roman" w:cs="Times New Roman"/>
+          <w:bCs/>
+          <w:sz w:val="16"/>
+          <w:szCs w:val="16"/>
+        </w:rPr>
+        <w:t xml:space="preserve">Titulaire </w:t>
+      </w:r>
+      <w:r>
+        <w:rPr>
+          <w:rFonts w:ascii="Times New Roman" w:hAnsi="Times New Roman" w:cs="Times New Roman"/>
+          <w:bCs/>
           <w:sz w:val="16"/>
           <w:szCs w:val="16"/>
         </w:rPr>
         <w:t>${</w:t>
       </w:r>
-      <w:r>
-        <w:rPr>
-          <w:rFonts w:ascii="Times New Roman" w:hAnsi="Times New Roman" w:cs="Times New Roman"/>
-          <w:b/>
-          <w:sz w:val="16"/>
-          <w:szCs w:val="16"/>
-        </w:rPr>
-        <w:t>lieu</w:t>
-      </w:r>
-      <w:r>
-        <w:rPr>
-          <w:rFonts w:ascii="Times New Roman" w:hAnsi="Times New Roman" w:cs="Times New Roman"/>
-          <w:b/>
-          <w:sz w:val="16"/>
-          <w:szCs w:val="16"/>
-        </w:rPr>
-        <w:t>_naissance</w:t>
-      </w:r>
+      <w:proofErr w:type="spellStart"/>
+      <w:r>
+        <w:rPr>
+          <w:rFonts w:ascii="Times New Roman" w:hAnsi="Times New Roman" w:cs="Times New Roman"/>
+          <w:bCs/>
+          <w:sz w:val="16"/>
+          <w:szCs w:val="16"/>
+        </w:rPr>
+        <w:t>piece</w:t>
+      </w:r>
+      <w:proofErr w:type="spellEnd"/>
       <w:r>
         <w:rPr>
           <w:rFonts w:ascii="Times New Roman" w:hAnsi="Times New Roman" w:cs="Times New Roman"/>
@@ -685,6 +779,35 @@
         </w:rPr>
         <w:t xml:space="preserve"> </w:t>
       </w:r>
+      <w:r>
+        <w:rPr>
+          <w:rFonts w:ascii="Times New Roman" w:hAnsi="Times New Roman" w:cs="Times New Roman"/>
+          <w:b/>
+          <w:sz w:val="16"/>
+          <w:szCs w:val="16"/>
+        </w:rPr>
+        <w:t>${</w:t>
+      </w:r>
+      <w:proofErr w:type="spellStart"/>
+      <w:r>
+        <w:rPr>
+          <w:rFonts w:ascii="Times New Roman" w:hAnsi="Times New Roman" w:cs="Times New Roman"/>
+          <w:b/>
+          <w:sz w:val="16"/>
+          <w:szCs w:val="16"/>
+        </w:rPr>
+        <w:t>piece_identite</w:t>
+      </w:r>
+      <w:proofErr w:type="spellEnd"/>
+      <w:r>
+        <w:rPr>
+          <w:rFonts w:ascii="Times New Roman" w:hAnsi="Times New Roman" w:cs="Times New Roman"/>
+          <w:b/>
+          <w:sz w:val="16"/>
+          <w:szCs w:val="16"/>
+        </w:rPr>
+        <w:t>}</w:t>
+      </w:r>
     </w:p>
     <w:p>
       <w:pPr>
@@ -692,6 +815,74 @@
         <w:jc w:val="both"/>
         <w:rPr>
           <w:rFonts w:ascii="Times New Roman" w:hAnsi="Times New Roman" w:cs="Times New Roman"/>
+          <w:b/>
+          <w:sz w:val="16"/>
+          <w:szCs w:val="16"/>
+        </w:rPr>
+      </w:pPr>
+      <w:r>
+        <w:rPr>
+          <w:rFonts w:ascii="Times New Roman" w:hAnsi="Times New Roman" w:cs="Times New Roman"/>
+          <w:b/>
+          <w:sz w:val="16"/>
+          <w:szCs w:val="16"/>
+        </w:rPr>
+        <w:t>N</w:t>
+      </w:r>
+      <w:r>
+        <w:rPr>
+          <w:rFonts w:ascii="Times New Roman" w:hAnsi="Times New Roman" w:cs="Times New Roman"/>
+          <w:b/>
+          <w:sz w:val="16"/>
+          <w:szCs w:val="16"/>
+        </w:rPr>
+        <w:t xml:space="preserve">° </w:t>
+      </w:r>
+      <w:r>
+        <w:rPr>
+          <w:rFonts w:ascii="Times New Roman" w:hAnsi="Times New Roman" w:cs="Times New Roman"/>
+          <w:b/>
+          <w:sz w:val="16"/>
+          <w:szCs w:val="16"/>
+        </w:rPr>
+        <w:t>$</w:t>
+      </w:r>
+      <w:r>
+        <w:rPr>
+          <w:rFonts w:ascii="Times New Roman" w:hAnsi="Times New Roman" w:cs="Times New Roman"/>
+          <w:b/>
+          <w:sz w:val="16"/>
+          <w:szCs w:val="16"/>
+        </w:rPr>
+        <w:t>{</w:t>
+      </w:r>
+      <w:proofErr w:type="spellStart"/>
+      <w:r>
+        <w:rPr>
+          <w:rFonts w:ascii="Times New Roman" w:hAnsi="Times New Roman" w:cs="Times New Roman"/>
+          <w:b/>
+          <w:sz w:val="16"/>
+          <w:szCs w:val="16"/>
+        </w:rPr>
+        <w:t>numero_piece_identite</w:t>
+      </w:r>
+      <w:proofErr w:type="spellEnd"/>
+      <w:r>
+        <w:rPr>
+          <w:rFonts w:ascii="Times New Roman" w:hAnsi="Times New Roman" w:cs="Times New Roman"/>
+          <w:b/>
+          <w:sz w:val="16"/>
+          <w:szCs w:val="16"/>
+        </w:rPr>
+        <w:t>}</w:t>
+      </w:r>
+    </w:p>
+    <w:p>
+      <w:pPr>
+        <w:spacing w:after="0"/>
+        <w:jc w:val="both"/>
+        <w:rPr>
+          <w:rFonts w:ascii="Times New Roman" w:hAnsi="Times New Roman" w:cs="Times New Roman"/>
           <w:bCs/>
           <w:sz w:val="16"/>
           <w:szCs w:val="16"/>
@@ -704,25 +895,118 @@
           <w:sz w:val="16"/>
           <w:szCs w:val="16"/>
         </w:rPr>
-        <w:t xml:space="preserve">Titulaire de </w:t>
-      </w:r>
-      <w:r>
-        <w:rPr>
-          <w:rFonts w:ascii="Times New Roman" w:hAnsi="Times New Roman" w:cs="Times New Roman"/>
-          <w:b/>
-          <w:sz w:val="16"/>
-          <w:szCs w:val="16"/>
+        <w:t xml:space="preserve">Délivrée </w:t>
+      </w:r>
+      <w:r>
+        <w:rPr>
+          <w:rFonts w:ascii="Times New Roman" w:hAnsi="Times New Roman" w:cs="Times New Roman"/>
+          <w:b/>
+          <w:sz w:val="16"/>
+          <w:szCs w:val="16"/>
+        </w:rPr>
+        <w:t>le</w:t>
+      </w:r>
+      <w:r>
+        <w:rPr>
+          <w:rFonts w:ascii="Times New Roman" w:hAnsi="Times New Roman" w:cs="Times New Roman"/>
+          <w:b/>
+          <w:sz w:val="16"/>
+          <w:szCs w:val="16"/>
+        </w:rPr>
+        <w:t xml:space="preserve"> </w:t>
+      </w:r>
+      <w:r>
+        <w:rPr>
+          <w:rFonts w:ascii="Times New Roman" w:eastAsia="Times New Roman" w:hAnsi="Times New Roman" w:cs="Times New Roman"/>
+          <w:b/>
+          <w:bCs/>
+          <w:sz w:val="16"/>
+          <w:szCs w:val="16"/>
+          <w:lang w:eastAsia="fr-FR"/>
         </w:rPr>
         <w:t>${</w:t>
       </w:r>
-      <w:r>
-        <w:rPr>
-          <w:rFonts w:ascii="Times New Roman" w:hAnsi="Times New Roman" w:cs="Times New Roman"/>
-          <w:b/>
-          <w:sz w:val="16"/>
-          <w:szCs w:val="16"/>
-        </w:rPr>
-        <w:t>piece_identite}</w:t>
+      <w:proofErr w:type="spellStart"/>
+      <w:r>
+        <w:rPr>
+          <w:rFonts w:ascii="Times New Roman" w:eastAsia="Times New Roman" w:hAnsi="Times New Roman" w:cs="Times New Roman"/>
+          <w:b/>
+          <w:bCs/>
+          <w:sz w:val="16"/>
+          <w:szCs w:val="16"/>
+          <w:lang w:eastAsia="fr-FR"/>
+        </w:rPr>
+        <w:t>date_de_delivrance_piece_identite</w:t>
+      </w:r>
+      <w:proofErr w:type="spellEnd"/>
+      <w:r>
+        <w:rPr>
+          <w:rFonts w:ascii="Times New Roman" w:eastAsia="Times New Roman" w:hAnsi="Times New Roman" w:cs="Times New Roman"/>
+          <w:b/>
+          <w:bCs/>
+          <w:sz w:val="16"/>
+          <w:szCs w:val="16"/>
+          <w:lang w:eastAsia="fr-FR"/>
+        </w:rPr>
+        <w:t>}</w:t>
+      </w:r>
+    </w:p>
+    <w:p>
+      <w:pPr>
+        <w:jc w:val="both"/>
+        <w:rPr>
+          <w:rFonts w:ascii="Times New Roman" w:hAnsi="Times New Roman" w:cs="Times New Roman"/>
+          <w:b/>
+          <w:sz w:val="16"/>
+          <w:szCs w:val="16"/>
+        </w:rPr>
+      </w:pPr>
+      <w:r>
+        <w:rPr>
+          <w:rFonts w:ascii="Times New Roman" w:hAnsi="Times New Roman" w:cs="Times New Roman"/>
+          <w:bCs/>
+          <w:sz w:val="16"/>
+          <w:szCs w:val="16"/>
+        </w:rPr>
+        <w:t>Domicilié à</w:t>
+      </w:r>
+      <w:r>
+        <w:rPr>
+          <w:rFonts w:ascii="Times New Roman" w:hAnsi="Times New Roman" w:cs="Times New Roman"/>
+          <w:bCs/>
+          <w:sz w:val="16"/>
+          <w:szCs w:val="16"/>
+        </w:rPr>
+        <w:t xml:space="preserve"> </w:t>
+      </w:r>
+      <w:r>
+        <w:rPr>
+          <w:rFonts w:ascii="Times New Roman" w:hAnsi="Times New Roman" w:cs="Times New Roman"/>
+          <w:b/>
+          <w:sz w:val="16"/>
+          <w:szCs w:val="16"/>
+        </w:rPr>
+        <w:t>${</w:t>
+      </w:r>
+      <w:proofErr w:type="spellStart"/>
+      <w:r>
+        <w:rPr>
+          <w:rFonts w:ascii="Times New Roman" w:hAnsi="Times New Roman" w:cs="Times New Roman"/>
+          <w:b/>
+          <w:sz w:val="16"/>
+          <w:szCs w:val="16"/>
+        </w:rPr>
+        <w:t>address</w:t>
+      </w:r>
+      <w:proofErr w:type="spellEnd"/>
+      <w:r>
+        <w:rPr>
+          <w:rFonts w:ascii="Times New Roman" w:hAnsi="Times New Roman" w:cs="Times New Roman"/>
+          <w:b/>
+          <w:sz w:val="16"/>
+          <w:szCs w:val="16"/>
+        </w:rPr>
+        <w:t>}</w:t>
       </w:r>
     </w:p>
     <w:p>
@@ -730,20 +1014,21 @@
         <w:spacing w:after="0"/>
         <w:jc w:val="both"/>
         <w:rPr>
-          <w:rFonts w:ascii="Times New Roman" w:hAnsi="Times New Roman" w:cs="Times New Roman"/>
-          <w:b/>
-          <w:sz w:val="16"/>
-          <w:szCs w:val="16"/>
-        </w:rPr>
-      </w:pPr>
-      <w:r>
-        <w:rPr>
-          <w:rFonts w:ascii="Times New Roman" w:hAnsi="Times New Roman" w:cs="Times New Roman"/>
-          <w:b/>
-          <w:sz w:val="16"/>
-          <w:szCs w:val="16"/>
-        </w:rPr>
-        <w:t xml:space="preserve">N° </w:t>
+          <w:rFonts w:ascii="Times New Roman" w:eastAsia="Times New Roman" w:hAnsi="Times New Roman" w:cs="Times New Roman"/>
+          <w:b/>
+          <w:sz w:val="16"/>
+          <w:szCs w:val="16"/>
+          <w:lang w:eastAsia="fr-FR"/>
+        </w:rPr>
+      </w:pPr>
+      <w:r>
+        <w:rPr>
+          <w:rFonts w:ascii="Times New Roman" w:hAnsi="Times New Roman" w:cs="Times New Roman"/>
+          <w:b/>
+          <w:sz w:val="16"/>
+          <w:szCs w:val="16"/>
+        </w:rPr>
+        <w:t>BP :</w:t>
       </w:r>
       <w:r>
         <w:rPr>
@@ -754,15 +1039,17 @@
         </w:rPr>
         <w:t xml:space="preserve"> ${</w:t>
       </w:r>
-      <w:r>
-        <w:rPr>
-          <w:rFonts w:ascii="Times New Roman" w:hAnsi="Times New Roman" w:cs="Times New Roman"/>
-          <w:b/>
-          <w:sz w:val="16"/>
-          <w:szCs w:val="16"/>
-        </w:rPr>
-        <w:t>numero_piece_identite</w:t>
-      </w:r>
+      <w:proofErr w:type="spellStart"/>
+      <w:r>
+        <w:rPr>
+          <w:rFonts w:ascii="Times New Roman" w:hAnsi="Times New Roman" w:cs="Times New Roman"/>
+          <w:b/>
+          <w:sz w:val="16"/>
+          <w:szCs w:val="16"/>
+        </w:rPr>
+        <w:t>bp</w:t>
+      </w:r>
+      <w:proofErr w:type="spellEnd"/>
       <w:r>
         <w:rPr>
           <w:rFonts w:ascii="Times New Roman" w:hAnsi="Times New Roman" w:cs="Times New Roman"/>
@@ -778,56 +1065,31 @@
         <w:spacing w:after="0"/>
         <w:jc w:val="both"/>
         <w:rPr>
-          <w:rFonts w:ascii="Times New Roman" w:hAnsi="Times New Roman" w:cs="Times New Roman"/>
+          <w:rFonts w:ascii="Times New Roman" w:eastAsia="Times New Roman" w:hAnsi="Times New Roman" w:cs="Times New Roman"/>
+          <w:b/>
           <w:bCs/>
           <w:sz w:val="16"/>
           <w:szCs w:val="16"/>
-        </w:rPr>
-      </w:pPr>
-      <w:r>
-        <w:rPr>
-          <w:rFonts w:ascii="Times New Roman" w:hAnsi="Times New Roman" w:cs="Times New Roman"/>
+          <w:lang w:eastAsia="fr-FR"/>
+        </w:rPr>
+      </w:pPr>
+      <w:r>
+        <w:rPr>
+          <w:rFonts w:ascii="Times New Roman" w:eastAsia="Times New Roman" w:hAnsi="Times New Roman" w:cs="Times New Roman"/>
+          <w:sz w:val="16"/>
+          <w:szCs w:val="16"/>
+          <w:lang w:eastAsia="fr-FR"/>
+        </w:rPr>
+        <w:t>Téléphone :</w:t>
+      </w:r>
+      <w:r>
+        <w:rPr>
+          <w:rFonts w:ascii="Times New Roman" w:eastAsia="Times New Roman" w:hAnsi="Times New Roman" w:cs="Times New Roman"/>
+          <w:b/>
           <w:bCs/>
           <w:sz w:val="16"/>
           <w:szCs w:val="16"/>
-        </w:rPr>
-        <w:t xml:space="preserve">Délivrée </w:t>
-      </w:r>
-      <w:r>
-        <w:rPr>
-          <w:rFonts w:ascii="Times New Roman" w:hAnsi="Times New Roman" w:cs="Times New Roman"/>
-          <w:b/>
-          <w:sz w:val="16"/>
-          <w:szCs w:val="16"/>
-        </w:rPr>
-        <w:t>le ………………………………………………………</w:t>
-      </w:r>
-    </w:p>
-    <w:p>
-      <w:pPr>
-        <w:jc w:val="both"/>
-        <w:rPr>
-          <w:rFonts w:ascii="Times New Roman" w:hAnsi="Times New Roman" w:cs="Times New Roman"/>
-          <w:b/>
-          <w:sz w:val="16"/>
-          <w:szCs w:val="16"/>
-        </w:rPr>
-      </w:pPr>
-      <w:r>
-        <w:rPr>
-          <w:rFonts w:ascii="Times New Roman" w:hAnsi="Times New Roman" w:cs="Times New Roman"/>
-          <w:bCs/>
-          <w:sz w:val="16"/>
-          <w:szCs w:val="16"/>
-        </w:rPr>
-        <w:t>Domicilié à</w:t>
-      </w:r>
-      <w:r>
-        <w:rPr>
-          <w:rFonts w:ascii="Times New Roman" w:hAnsi="Times New Roman" w:cs="Times New Roman"/>
-          <w:bCs/>
-          <w:sz w:val="16"/>
-          <w:szCs w:val="16"/>
+          <w:lang w:eastAsia="fr-FR"/>
         </w:rPr>
         <w:t xml:space="preserve"> </w:t>
       </w:r>
@@ -838,25 +1100,7 @@
           <w:sz w:val="16"/>
           <w:szCs w:val="16"/>
         </w:rPr>
-        <w:t>${</w:t>
-      </w:r>
-      <w:r>
-        <w:rPr>
-          <w:rFonts w:ascii="Times New Roman" w:hAnsi="Times New Roman" w:cs="Times New Roman"/>
-          <w:b/>
-          <w:sz w:val="16"/>
-          <w:szCs w:val="16"/>
-        </w:rPr>
-        <w:t>address</w:t>
-      </w:r>
-      <w:r>
-        <w:rPr>
-          <w:rFonts w:ascii="Times New Roman" w:hAnsi="Times New Roman" w:cs="Times New Roman"/>
-          <w:b/>
-          <w:sz w:val="16"/>
-          <w:szCs w:val="16"/>
-        </w:rPr>
-        <w:t>}</w:t>
+        <w:t>${phone}</w:t>
       </w:r>
     </w:p>
     <w:p>
@@ -865,7 +1109,6 @@
         <w:jc w:val="both"/>
         <w:rPr>
           <w:rFonts w:ascii="Times New Roman" w:eastAsia="Times New Roman" w:hAnsi="Times New Roman" w:cs="Times New Roman"/>
-          <w:b/>
           <w:sz w:val="16"/>
           <w:szCs w:val="16"/>
           <w:lang w:eastAsia="fr-FR"/>
@@ -873,129 +1116,11 @@
       </w:pPr>
       <w:r>
         <w:rPr>
-          <w:rFonts w:ascii="Times New Roman" w:hAnsi="Times New Roman" w:cs="Times New Roman"/>
-          <w:b/>
-          <w:sz w:val="16"/>
-          <w:szCs w:val="16"/>
-        </w:rPr>
-        <w:t>BP :</w:t>
-      </w:r>
-      <w:r>
-        <w:rPr>
-          <w:rFonts w:ascii="Times New Roman" w:hAnsi="Times New Roman" w:cs="Times New Roman"/>
-          <w:b/>
-          <w:sz w:val="16"/>
-          <w:szCs w:val="16"/>
-        </w:rPr>
-        <w:t xml:space="preserve"> </w:t>
-      </w:r>
-      <w:r>
-        <w:rPr>
-          <w:rFonts w:ascii="Times New Roman" w:hAnsi="Times New Roman" w:cs="Times New Roman"/>
-          <w:b/>
-          <w:sz w:val="16"/>
-          <w:szCs w:val="16"/>
-        </w:rPr>
-        <w:t>${</w:t>
-      </w:r>
-      <w:r>
-        <w:rPr>
-          <w:rFonts w:ascii="Times New Roman" w:hAnsi="Times New Roman" w:cs="Times New Roman"/>
-          <w:b/>
-          <w:sz w:val="16"/>
-          <w:szCs w:val="16"/>
-        </w:rPr>
-        <w:t>bp</w:t>
-      </w:r>
-      <w:r>
-        <w:rPr>
-          <w:rFonts w:ascii="Times New Roman" w:hAnsi="Times New Roman" w:cs="Times New Roman"/>
-          <w:b/>
-          <w:sz w:val="16"/>
-          <w:szCs w:val="16"/>
-        </w:rPr>
-        <w:t>}</w:t>
-      </w:r>
-    </w:p>
-    <w:p>
-      <w:pPr>
-        <w:spacing w:after="0"/>
-        <w:jc w:val="both"/>
-        <w:rPr>
           <w:rFonts w:ascii="Times New Roman" w:eastAsia="Times New Roman" w:hAnsi="Times New Roman" w:cs="Times New Roman"/>
-          <w:b/>
-          <w:bCs/>
           <w:sz w:val="16"/>
           <w:szCs w:val="16"/>
           <w:lang w:eastAsia="fr-FR"/>
         </w:rPr>
-      </w:pPr>
-      <w:r>
-        <w:rPr>
-          <w:rFonts w:ascii="Times New Roman" w:eastAsia="Times New Roman" w:hAnsi="Times New Roman" w:cs="Times New Roman"/>
-          <w:sz w:val="16"/>
-          <w:szCs w:val="16"/>
-          <w:lang w:eastAsia="fr-FR"/>
-        </w:rPr>
-        <w:t>Téléphone :</w:t>
-      </w:r>
-      <w:r>
-        <w:rPr>
-          <w:rFonts w:ascii="Times New Roman" w:eastAsia="Times New Roman" w:hAnsi="Times New Roman" w:cs="Times New Roman"/>
-          <w:b/>
-          <w:bCs/>
-          <w:sz w:val="16"/>
-          <w:szCs w:val="16"/>
-          <w:lang w:eastAsia="fr-FR"/>
-        </w:rPr>
-        <w:t xml:space="preserve"> </w:t>
-      </w:r>
-      <w:r>
-        <w:rPr>
-          <w:rFonts w:ascii="Times New Roman" w:hAnsi="Times New Roman" w:cs="Times New Roman"/>
-          <w:b/>
-          <w:sz w:val="16"/>
-          <w:szCs w:val="16"/>
-        </w:rPr>
-        <w:t>${</w:t>
-      </w:r>
-      <w:r>
-        <w:rPr>
-          <w:rFonts w:ascii="Times New Roman" w:hAnsi="Times New Roman" w:cs="Times New Roman"/>
-          <w:b/>
-          <w:sz w:val="16"/>
-          <w:szCs w:val="16"/>
-        </w:rPr>
-        <w:t>phone</w:t>
-      </w:r>
-      <w:r>
-        <w:rPr>
-          <w:rFonts w:ascii="Times New Roman" w:hAnsi="Times New Roman" w:cs="Times New Roman"/>
-          <w:b/>
-          <w:sz w:val="16"/>
-          <w:szCs w:val="16"/>
-        </w:rPr>
-        <w:t>}</w:t>
-      </w:r>
-    </w:p>
-    <w:p>
-      <w:pPr>
-        <w:spacing w:after="0"/>
-        <w:jc w:val="both"/>
-        <w:rPr>
-          <w:rFonts w:ascii="Times New Roman" w:eastAsia="Times New Roman" w:hAnsi="Times New Roman" w:cs="Times New Roman"/>
-          <w:sz w:val="16"/>
-          <w:szCs w:val="16"/>
-          <w:lang w:eastAsia="fr-FR"/>
-        </w:rPr>
-      </w:pPr>
-      <w:r>
-        <w:rPr>
-          <w:rFonts w:ascii="Times New Roman" w:eastAsia="Times New Roman" w:hAnsi="Times New Roman" w:cs="Times New Roman"/>
-          <w:sz w:val="16"/>
-          <w:szCs w:val="16"/>
-          <w:lang w:eastAsia="fr-FR"/>
-        </w:rPr>
         <w:t xml:space="preserve">Adresse électronique </w:t>
       </w:r>
       <w:r>
@@ -1005,25 +1130,7 @@
           <w:sz w:val="16"/>
           <w:szCs w:val="16"/>
         </w:rPr>
-        <w:t>${</w:t>
-      </w:r>
-      <w:r>
-        <w:rPr>
-          <w:rFonts w:ascii="Times New Roman" w:hAnsi="Times New Roman" w:cs="Times New Roman"/>
-          <w:b/>
-          <w:sz w:val="16"/>
-          <w:szCs w:val="16"/>
-        </w:rPr>
-        <w:t>email</w:t>
-      </w:r>
-      <w:r>
-        <w:rPr>
-          <w:rFonts w:ascii="Times New Roman" w:hAnsi="Times New Roman" w:cs="Times New Roman"/>
-          <w:b/>
-          <w:sz w:val="16"/>
-          <w:szCs w:val="16"/>
-        </w:rPr>
-        <w:t>}</w:t>
+        <w:t>${email}</w:t>
       </w:r>
     </w:p>
     <w:p>
@@ -1057,25 +1164,7 @@
           <w:sz w:val="16"/>
           <w:szCs w:val="16"/>
         </w:rPr>
-        <w:t>${</w:t>
-      </w:r>
-      <w:r>
-        <w:rPr>
-          <w:rFonts w:ascii="Times New Roman" w:hAnsi="Times New Roman" w:cs="Times New Roman"/>
-          <w:b/>
-          <w:sz w:val="16"/>
-          <w:szCs w:val="16"/>
-        </w:rPr>
-        <w:t>profession</w:t>
-      </w:r>
-      <w:r>
-        <w:rPr>
-          <w:rFonts w:ascii="Times New Roman" w:hAnsi="Times New Roman" w:cs="Times New Roman"/>
-          <w:b/>
-          <w:sz w:val="16"/>
-          <w:szCs w:val="16"/>
-        </w:rPr>
-        <w:t>}</w:t>
+        <w:t>${profession}</w:t>
       </w:r>
     </w:p>
     <w:p>
@@ -1102,12 +1191,36 @@
       </w:r>
       <w:r>
         <w:rPr>
-          <w:rFonts w:ascii="Times New Roman" w:hAnsi="Times New Roman" w:cs="Times New Roman"/>
-          <w:b/>
-          <w:sz w:val="16"/>
-          <w:szCs w:val="16"/>
-        </w:rPr>
-        <w:t>${address}</w:t>
+          <w:rFonts w:ascii="Times New Roman" w:eastAsia="Times New Roman" w:hAnsi="Times New Roman" w:cs="Times New Roman"/>
+          <w:b/>
+          <w:bCs/>
+          <w:sz w:val="16"/>
+          <w:szCs w:val="16"/>
+          <w:lang w:eastAsia="fr-FR"/>
+        </w:rPr>
+        <w:t>${</w:t>
+      </w:r>
+      <w:r>
+        <w:rPr>
+          <w:rFonts w:ascii="Times New Roman" w:eastAsia="Times New Roman" w:hAnsi="Times New Roman" w:cs="Times New Roman"/>
+          <w:b/>
+          <w:bCs/>
+          <w:sz w:val="16"/>
+          <w:szCs w:val="16"/>
+          <w:lang w:eastAsia="fr-FR"/>
+        </w:rPr>
+        <w:t>employeur</w:t>
+      </w:r>
+      <w:r>
+        <w:rPr>
+          <w:rFonts w:ascii="Times New Roman" w:eastAsia="Times New Roman" w:hAnsi="Times New Roman" w:cs="Times New Roman"/>
+          <w:b/>
+          <w:bCs/>
+          <w:sz w:val="16"/>
+          <w:szCs w:val="16"/>
+          <w:lang w:eastAsia="fr-FR"/>
+        </w:rPr>
+        <w:t>}</w:t>
       </w:r>
     </w:p>
     <w:p>
@@ -1143,8 +1256,20 @@
           <w:szCs w:val="16"/>
           <w:lang w:eastAsia="fr-FR"/>
         </w:rPr>
+        <w:t xml:space="preserve"> </w:t>
+      </w:r>
+      <w:r>
+        <w:rPr>
+          <w:rFonts w:ascii="Times New Roman" w:eastAsia="Times New Roman" w:hAnsi="Times New Roman" w:cs="Times New Roman"/>
+          <w:b/>
+          <w:bCs/>
+          <w:sz w:val="16"/>
+          <w:szCs w:val="16"/>
+          <w:lang w:eastAsia="fr-FR"/>
+        </w:rPr>
         <w:t>${</w:t>
       </w:r>
+      <w:proofErr w:type="spellStart"/>
       <w:r>
         <w:rPr>
           <w:rFonts w:ascii="Times New Roman" w:eastAsia="Times New Roman" w:hAnsi="Times New Roman" w:cs="Times New Roman"/>
@@ -1154,8 +1279,9 @@
           <w:szCs w:val="16"/>
           <w:lang w:eastAsia="fr-FR"/>
         </w:rPr>
-        <w:t>employeur</w:t>
-      </w:r>
+        <w:t>nationalite</w:t>
+      </w:r>
+      <w:proofErr w:type="spellEnd"/>
       <w:r>
         <w:rPr>
           <w:rFonts w:ascii="Times New Roman" w:eastAsia="Times New Roman" w:hAnsi="Times New Roman" w:cs="Times New Roman"/>
@@ -1470,7 +1596,7 @@
           <w:sz w:val="16"/>
           <w:szCs w:val="16"/>
         </w:rPr>
-        <w:t xml:space="preserve"> </w:t>
+        <w:t>$</w:t>
       </w:r>
       <w:r>
         <w:rPr>
@@ -1481,40 +1607,7 @@
           <w:szCs w:val="16"/>
           <w:lang w:eastAsia="fr-FR"/>
         </w:rPr>
-        <w:t>${</w:t>
-      </w:r>
-      <w:r>
-        <w:rPr>
-          <w:rFonts w:ascii="Times New Roman" w:eastAsia="Times New Roman" w:hAnsi="Times New Roman" w:cs="Times New Roman"/>
-          <w:b/>
-          <w:bCs/>
-          <w:sz w:val="16"/>
-          <w:szCs w:val="16"/>
-          <w:lang w:eastAsia="fr-FR"/>
-        </w:rPr>
-        <w:t>montant</w:t>
-      </w:r>
-      <w:r>
-        <w:rPr>
-          <w:rFonts w:ascii="Times New Roman" w:eastAsia="Times New Roman" w:hAnsi="Times New Roman" w:cs="Times New Roman"/>
-          <w:b/>
-          <w:bCs/>
-          <w:sz w:val="16"/>
-          <w:szCs w:val="16"/>
-          <w:lang w:eastAsia="fr-FR"/>
-        </w:rPr>
-        <w:t>}</w:t>
-      </w:r>
-      <w:r>
-        <w:rPr>
-          <w:rFonts w:ascii="Times New Roman" w:eastAsia="Times New Roman" w:hAnsi="Times New Roman" w:cs="Times New Roman"/>
-          <w:b/>
-          <w:bCs/>
-          <w:sz w:val="16"/>
-          <w:szCs w:val="16"/>
-          <w:lang w:eastAsia="fr-FR"/>
-        </w:rPr>
-        <w:t xml:space="preserve"> </w:t>
+        <w:t xml:space="preserve">{montant} </w:t>
       </w:r>
       <w:r>
         <w:rPr>
@@ -1717,6 +1810,7 @@
         </w:rPr>
         <w:t>${</w:t>
       </w:r>
+      <w:proofErr w:type="spellStart"/>
       <w:r>
         <w:rPr>
           <w:rFonts w:ascii="Times New Roman" w:eastAsia="Times New Roman" w:hAnsi="Times New Roman" w:cs="Times New Roman"/>
@@ -1728,6 +1822,7 @@
         </w:rPr>
         <w:t>numero_compte</w:t>
       </w:r>
+      <w:proofErr w:type="spellEnd"/>
       <w:r>
         <w:rPr>
           <w:rFonts w:ascii="Times New Roman" w:eastAsia="Times New Roman" w:hAnsi="Times New Roman" w:cs="Times New Roman"/>
@@ -3037,7 +3132,7 @@
           <w:sz w:val="16"/>
           <w:szCs w:val="16"/>
         </w:rPr>
-        <w:t>${date_now}</w:t>
+        <w:t>${date}</w:t>
       </w:r>
       <w:r>
         <w:rPr>
@@ -3271,6 +3366,47 @@
           <w:u w:val="single"/>
         </w:rPr>
         <w:footnoteReference w:id="1"/>
+      </w:r>
+    </w:p>
+    <w:p>
+      <w:pPr>
+        <w:spacing w:line="240" w:lineRule="auto"/>
+        <w:rPr>
+          <w:rFonts w:ascii="Times New Roman" w:hAnsi="Times New Roman"/>
+          <w:i/>
+          <w:sz w:val="20"/>
+          <w:szCs w:val="20"/>
+          <w:lang w:val="fr-GA"/>
+        </w:rPr>
+      </w:pPr>
+      <w:r>
+        <w:rPr>
+          <w:rFonts w:ascii="Times New Roman" w:hAnsi="Times New Roman"/>
+          <w:i/>
+          <w:sz w:val="20"/>
+          <w:szCs w:val="20"/>
+        </w:rPr>
+        <w:t>${</w:t>
+      </w:r>
+      <w:r>
+        <w:rPr>
+          <w:rFonts w:ascii="Times New Roman" w:hAnsi="Times New Roman"/>
+          <w:i/>
+          <w:sz w:val="20"/>
+          <w:szCs w:val="20"/>
+          <w:lang w:val="fr-GA"/>
+        </w:rPr>
+        <w:t>signature</w:t>
+      </w:r>
+      <w:r>
+        <w:rPr>
+          <w:rFonts w:ascii="Times New Roman" w:hAnsi="Times New Roman"/>
+          <w:i/>
+          <w:sz w:val="20"/>
+          <w:szCs w:val="20"/>
+          <w:lang w:val="fr-GA"/>
+        </w:rPr>
+        <w:t>}</w:t>
       </w:r>
     </w:p>
     <w:p>

</xml_diff>

<commit_message>
signature sur le contrat demande
</commit_message>
<xml_diff>
--- a/resources/contracts/Contrat.docx
+++ b/resources/contracts/Contrat.docx
@@ -1322,7 +1322,25 @@
           <w:sz w:val="16"/>
           <w:szCs w:val="16"/>
         </w:rPr>
-        <w:t xml:space="preserve"> ………………………………………….., </w:t>
+        <w:t xml:space="preserve"> ……………………………………</w:t>
+      </w:r>
+      <w:proofErr w:type="gramStart"/>
+      <w:r>
+        <w:rPr>
+          <w:rFonts w:ascii="Times New Roman" w:hAnsi="Times New Roman" w:cs="Times New Roman"/>
+          <w:sz w:val="16"/>
+          <w:szCs w:val="16"/>
+        </w:rPr>
+        <w:t>…….</w:t>
+      </w:r>
+      <w:proofErr w:type="gramEnd"/>
+      <w:r>
+        <w:rPr>
+          <w:rFonts w:ascii="Times New Roman" w:hAnsi="Times New Roman" w:cs="Times New Roman"/>
+          <w:sz w:val="16"/>
+          <w:szCs w:val="16"/>
+        </w:rPr>
+        <w:t xml:space="preserve">., </w:t>
       </w:r>
     </w:p>
     <w:p>
@@ -3373,7 +3391,7 @@
         <w:spacing w:line="240" w:lineRule="auto"/>
         <w:rPr>
           <w:rFonts w:ascii="Times New Roman" w:hAnsi="Times New Roman"/>
-          <w:i/>
+          <w:iCs/>
           <w:sz w:val="20"/>
           <w:szCs w:val="20"/>
           <w:lang w:val="fr-GA"/>
@@ -3382,7 +3400,7 @@
       <w:r>
         <w:rPr>
           <w:rFonts w:ascii="Times New Roman" w:hAnsi="Times New Roman"/>
-          <w:i/>
+          <w:iCs/>
           <w:sz w:val="20"/>
           <w:szCs w:val="20"/>
         </w:rPr>
@@ -3391,22 +3409,12 @@
       <w:r>
         <w:rPr>
           <w:rFonts w:ascii="Times New Roman" w:hAnsi="Times New Roman"/>
-          <w:i/>
+          <w:iCs/>
           <w:sz w:val="20"/>
           <w:szCs w:val="20"/>
           <w:lang w:val="fr-GA"/>
         </w:rPr>
-        <w:t>signature</w:t>
-      </w:r>
-      <w:r>
-        <w:rPr>
-          <w:rFonts w:ascii="Times New Roman" w:hAnsi="Times New Roman"/>
-          <w:i/>
-          <w:sz w:val="20"/>
-          <w:szCs w:val="20"/>
-          <w:lang w:val="fr-GA"/>
-        </w:rPr>
-        <w:t>}</w:t>
+        <w:t>signature}</w:t>
       </w:r>
     </w:p>
     <w:p>
@@ -4878,6 +4886,7 @@
   <w:style w:type="character" w:default="1" w:styleId="Policepardfaut">
     <w:name w:val="Default Paragraph Font"/>
     <w:uiPriority w:val="1"/>
+    <w:semiHidden/>
     <w:unhideWhenUsed/>
   </w:style>
   <w:style w:type="table" w:default="1" w:styleId="TableauNormal">

</xml_diff>

<commit_message>
13 octobre 2025 toujours le soucis avec le contrat sur nginx
</commit_message>
<xml_diff>
--- a/resources/contracts/Contrat.docx
+++ b/resources/contracts/Contrat.docx
@@ -401,7 +401,23 @@
           <w:sz w:val="16"/>
           <w:szCs w:val="16"/>
         </w:rPr>
-        <w:t xml:space="preserve"> est représentée par Monsieur </w:t>
+        <w:t xml:space="preserve"> est représentée par M</w:t>
+      </w:r>
+      <w:r>
+        <w:rPr>
+          <w:rFonts w:ascii="Times New Roman" w:hAnsi="Times New Roman" w:cs="Times New Roman"/>
+          <w:sz w:val="16"/>
+          <w:szCs w:val="16"/>
+        </w:rPr>
+        <w:t xml:space="preserve">adame </w:t>
+      </w:r>
+      <w:r>
+        <w:rPr>
+          <w:rFonts w:ascii="Times New Roman" w:hAnsi="Times New Roman" w:cs="Times New Roman"/>
+          <w:sz w:val="16"/>
+          <w:szCs w:val="16"/>
+        </w:rPr>
+        <w:t xml:space="preserve"> </w:t>
       </w:r>
       <w:r>
         <w:rPr>
@@ -411,15 +427,47 @@
           <w:sz w:val="16"/>
           <w:szCs w:val="16"/>
         </w:rPr>
-        <w:t>El Hadji Mamadou FAYE</w:t>
-      </w:r>
-      <w:r>
-        <w:rPr>
-          <w:rFonts w:ascii="Times New Roman" w:hAnsi="Times New Roman" w:cs="Times New Roman"/>
-          <w:sz w:val="16"/>
-          <w:szCs w:val="16"/>
-        </w:rPr>
-        <w:t xml:space="preserve">, en qualité de Directeur Général, dument habilité aux fins des présentes, </w:t>
+        <w:t>Jenny MVOU</w:t>
+      </w:r>
+      <w:r>
+        <w:rPr>
+          <w:rFonts w:ascii="Times New Roman" w:hAnsi="Times New Roman" w:cs="Times New Roman"/>
+          <w:sz w:val="16"/>
+          <w:szCs w:val="16"/>
+        </w:rPr>
+        <w:t>, en qualité de Direct</w:t>
+      </w:r>
+      <w:r>
+        <w:rPr>
+          <w:rFonts w:ascii="Times New Roman" w:hAnsi="Times New Roman" w:cs="Times New Roman"/>
+          <w:sz w:val="16"/>
+          <w:szCs w:val="16"/>
+        </w:rPr>
+        <w:t>rice</w:t>
+      </w:r>
+      <w:r>
+        <w:rPr>
+          <w:rFonts w:ascii="Times New Roman" w:hAnsi="Times New Roman" w:cs="Times New Roman"/>
+          <w:sz w:val="16"/>
+          <w:szCs w:val="16"/>
+        </w:rPr>
+        <w:t xml:space="preserve"> Général</w:t>
+      </w:r>
+      <w:r>
+        <w:rPr>
+          <w:rFonts w:ascii="Times New Roman" w:hAnsi="Times New Roman" w:cs="Times New Roman"/>
+          <w:sz w:val="16"/>
+          <w:szCs w:val="16"/>
+        </w:rPr>
+        <w:t>e Adjointe</w:t>
+      </w:r>
+      <w:r>
+        <w:rPr>
+          <w:rFonts w:ascii="Times New Roman" w:hAnsi="Times New Roman" w:cs="Times New Roman"/>
+          <w:sz w:val="16"/>
+          <w:szCs w:val="16"/>
+        </w:rPr>
+        <w:t xml:space="preserve">, dument habilité aux fins des présentes, </w:t>
       </w:r>
     </w:p>
     <w:p>
@@ -572,39 +620,215 @@
           <w:sz w:val="16"/>
           <w:szCs w:val="16"/>
         </w:rPr>
+        <w:t>${first_name} ${last_name}</w:t>
+      </w:r>
+    </w:p>
+    <w:p>
+      <w:pPr>
+        <w:spacing w:after="0"/>
+        <w:jc w:val="both"/>
+        <w:rPr>
+          <w:rFonts w:ascii="Times New Roman" w:hAnsi="Times New Roman" w:cs="Times New Roman"/>
+          <w:b/>
+          <w:sz w:val="16"/>
+          <w:szCs w:val="16"/>
+        </w:rPr>
+      </w:pPr>
+      <w:r>
+        <w:rPr>
+          <w:rFonts w:ascii="Times New Roman" w:hAnsi="Times New Roman" w:cs="Times New Roman"/>
+          <w:b/>
+          <w:sz w:val="16"/>
+          <w:szCs w:val="16"/>
+        </w:rPr>
+        <w:t xml:space="preserve"> </w:t>
+      </w:r>
+      <w:r>
+        <w:rPr>
+          <w:rFonts w:ascii="Times New Roman" w:hAnsi="Times New Roman" w:cs="Times New Roman"/>
+          <w:bCs/>
+          <w:sz w:val="16"/>
+          <w:szCs w:val="16"/>
+        </w:rPr>
+        <w:t xml:space="preserve">Né (é) le </w:t>
+      </w:r>
+      <w:r>
+        <w:rPr>
+          <w:rFonts w:ascii="Times New Roman" w:hAnsi="Times New Roman" w:cs="Times New Roman"/>
+          <w:b/>
+          <w:sz w:val="16"/>
+          <w:szCs w:val="16"/>
+        </w:rPr>
+        <w:t>${date_naissance</w:t>
+      </w:r>
+      <w:r>
+        <w:rPr>
+          <w:rFonts w:ascii="Times New Roman" w:hAnsi="Times New Roman" w:cs="Times New Roman"/>
+          <w:b/>
+          <w:sz w:val="16"/>
+          <w:szCs w:val="16"/>
+        </w:rPr>
+        <w:t>}</w:t>
+      </w:r>
+      <w:r>
+        <w:rPr>
+          <w:rFonts w:ascii="Times New Roman" w:hAnsi="Times New Roman" w:cs="Times New Roman"/>
+          <w:b/>
+          <w:sz w:val="16"/>
+          <w:szCs w:val="16"/>
+        </w:rPr>
+        <w:t xml:space="preserve"> à</w:t>
+      </w:r>
+      <w:r>
+        <w:rPr>
+          <w:rFonts w:ascii="Times New Roman" w:hAnsi="Times New Roman" w:cs="Times New Roman"/>
+          <w:b/>
+          <w:sz w:val="16"/>
+          <w:szCs w:val="16"/>
+        </w:rPr>
+        <w:t xml:space="preserve"> ${lieu_naissance</w:t>
+      </w:r>
+      <w:r>
+        <w:rPr>
+          <w:rFonts w:ascii="Times New Roman" w:hAnsi="Times New Roman" w:cs="Times New Roman"/>
+          <w:b/>
+          <w:sz w:val="16"/>
+          <w:szCs w:val="16"/>
+        </w:rPr>
+        <w:t>}</w:t>
+      </w:r>
+      <w:r>
+        <w:rPr>
+          <w:rFonts w:ascii="Times New Roman" w:hAnsi="Times New Roman" w:cs="Times New Roman"/>
+          <w:b/>
+          <w:sz w:val="16"/>
+          <w:szCs w:val="16"/>
+        </w:rPr>
+        <w:t xml:space="preserve"> </w:t>
+      </w:r>
+    </w:p>
+    <w:p>
+      <w:pPr>
+        <w:spacing w:after="0"/>
+        <w:jc w:val="both"/>
+        <w:rPr>
+          <w:rFonts w:ascii="Times New Roman" w:hAnsi="Times New Roman" w:cs="Times New Roman"/>
+          <w:bCs/>
+          <w:sz w:val="16"/>
+          <w:szCs w:val="16"/>
+        </w:rPr>
+      </w:pPr>
+      <w:r>
+        <w:rPr>
+          <w:rFonts w:ascii="Times New Roman" w:hAnsi="Times New Roman" w:cs="Times New Roman"/>
+          <w:bCs/>
+          <w:sz w:val="16"/>
+          <w:szCs w:val="16"/>
+        </w:rPr>
+        <w:t xml:space="preserve">Titulaire </w:t>
+      </w:r>
+      <w:r>
+        <w:rPr>
+          <w:rFonts w:ascii="Times New Roman" w:hAnsi="Times New Roman" w:cs="Times New Roman"/>
+          <w:bCs/>
+          <w:sz w:val="16"/>
+          <w:szCs w:val="16"/>
+        </w:rPr>
+        <w:t>${piece</w:t>
+      </w:r>
+      <w:r>
+        <w:rPr>
+          <w:rFonts w:ascii="Times New Roman" w:hAnsi="Times New Roman" w:cs="Times New Roman"/>
+          <w:b/>
+          <w:sz w:val="16"/>
+          <w:szCs w:val="16"/>
+        </w:rPr>
+        <w:t>}</w:t>
+      </w:r>
+      <w:r>
+        <w:rPr>
+          <w:rFonts w:ascii="Times New Roman" w:hAnsi="Times New Roman" w:cs="Times New Roman"/>
+          <w:b/>
+          <w:sz w:val="16"/>
+          <w:szCs w:val="16"/>
+        </w:rPr>
+        <w:t xml:space="preserve"> </w:t>
+      </w:r>
+      <w:r>
+        <w:rPr>
+          <w:rFonts w:ascii="Times New Roman" w:hAnsi="Times New Roman" w:cs="Times New Roman"/>
+          <w:b/>
+          <w:sz w:val="16"/>
+          <w:szCs w:val="16"/>
+        </w:rPr>
         <w:t>${</w:t>
       </w:r>
-      <w:proofErr w:type="spellStart"/>
-      <w:r>
-        <w:rPr>
-          <w:rFonts w:ascii="Times New Roman" w:hAnsi="Times New Roman" w:cs="Times New Roman"/>
-          <w:b/>
-          <w:sz w:val="16"/>
-          <w:szCs w:val="16"/>
-        </w:rPr>
-        <w:t>first_name</w:t>
-      </w:r>
-      <w:proofErr w:type="spellEnd"/>
-      <w:r>
-        <w:rPr>
-          <w:rFonts w:ascii="Times New Roman" w:hAnsi="Times New Roman" w:cs="Times New Roman"/>
-          <w:b/>
-          <w:sz w:val="16"/>
-          <w:szCs w:val="16"/>
-        </w:rPr>
-        <w:t>} ${</w:t>
-      </w:r>
-      <w:proofErr w:type="spellStart"/>
-      <w:r>
-        <w:rPr>
-          <w:rFonts w:ascii="Times New Roman" w:hAnsi="Times New Roman" w:cs="Times New Roman"/>
-          <w:b/>
-          <w:sz w:val="16"/>
-          <w:szCs w:val="16"/>
-        </w:rPr>
-        <w:t>last_name</w:t>
-      </w:r>
-      <w:proofErr w:type="spellEnd"/>
+      <w:r>
+        <w:rPr>
+          <w:rFonts w:ascii="Times New Roman" w:hAnsi="Times New Roman" w:cs="Times New Roman"/>
+          <w:b/>
+          <w:sz w:val="16"/>
+          <w:szCs w:val="16"/>
+        </w:rPr>
+        <w:t>piece_identite}</w:t>
+      </w:r>
+    </w:p>
+    <w:p>
+      <w:pPr>
+        <w:spacing w:after="0"/>
+        <w:jc w:val="both"/>
+        <w:rPr>
+          <w:rFonts w:ascii="Times New Roman" w:hAnsi="Times New Roman" w:cs="Times New Roman"/>
+          <w:b/>
+          <w:sz w:val="16"/>
+          <w:szCs w:val="16"/>
+        </w:rPr>
+      </w:pPr>
+      <w:r>
+        <w:rPr>
+          <w:rFonts w:ascii="Times New Roman" w:hAnsi="Times New Roman" w:cs="Times New Roman"/>
+          <w:b/>
+          <w:sz w:val="16"/>
+          <w:szCs w:val="16"/>
+        </w:rPr>
+        <w:t>N</w:t>
+      </w:r>
+      <w:r>
+        <w:rPr>
+          <w:rFonts w:ascii="Times New Roman" w:hAnsi="Times New Roman" w:cs="Times New Roman"/>
+          <w:b/>
+          <w:sz w:val="16"/>
+          <w:szCs w:val="16"/>
+        </w:rPr>
+        <w:t xml:space="preserve">° </w:t>
+      </w:r>
+      <w:r>
+        <w:rPr>
+          <w:rFonts w:ascii="Times New Roman" w:hAnsi="Times New Roman" w:cs="Times New Roman"/>
+          <w:b/>
+          <w:sz w:val="16"/>
+          <w:szCs w:val="16"/>
+        </w:rPr>
+        <w:t>$</w:t>
+      </w:r>
+      <w:r>
+        <w:rPr>
+          <w:rFonts w:ascii="Times New Roman" w:hAnsi="Times New Roman" w:cs="Times New Roman"/>
+          <w:b/>
+          <w:sz w:val="16"/>
+          <w:szCs w:val="16"/>
+        </w:rPr>
+        <w:t>{</w:t>
+      </w:r>
+      <w:r>
+        <w:rPr>
+          <w:rFonts w:ascii="Times New Roman" w:hAnsi="Times New Roman" w:cs="Times New Roman"/>
+          <w:b/>
+          <w:sz w:val="16"/>
+          <w:szCs w:val="16"/>
+        </w:rPr>
+        <w:t>numero_piece_identite</w:t>
+      </w:r>
       <w:r>
         <w:rPr>
           <w:rFonts w:ascii="Times New Roman" w:hAnsi="Times New Roman" w:cs="Times New Roman"/>
@@ -621,11 +845,29 @@
         <w:jc w:val="both"/>
         <w:rPr>
           <w:rFonts w:ascii="Times New Roman" w:hAnsi="Times New Roman" w:cs="Times New Roman"/>
-          <w:b/>
-          <w:sz w:val="16"/>
-          <w:szCs w:val="16"/>
-        </w:rPr>
-      </w:pPr>
+          <w:bCs/>
+          <w:sz w:val="16"/>
+          <w:szCs w:val="16"/>
+        </w:rPr>
+      </w:pPr>
+      <w:r>
+        <w:rPr>
+          <w:rFonts w:ascii="Times New Roman" w:hAnsi="Times New Roman" w:cs="Times New Roman"/>
+          <w:bCs/>
+          <w:sz w:val="16"/>
+          <w:szCs w:val="16"/>
+        </w:rPr>
+        <w:t xml:space="preserve">Délivrée </w:t>
+      </w:r>
+      <w:r>
+        <w:rPr>
+          <w:rFonts w:ascii="Times New Roman" w:hAnsi="Times New Roman" w:cs="Times New Roman"/>
+          <w:b/>
+          <w:sz w:val="16"/>
+          <w:szCs w:val="16"/>
+        </w:rPr>
+        <w:t>le</w:t>
+      </w:r>
       <w:r>
         <w:rPr>
           <w:rFonts w:ascii="Times New Roman" w:hAnsi="Times New Roman" w:cs="Times New Roman"/>
@@ -637,389 +879,87 @@
       </w:r>
       <w:r>
         <w:rPr>
-          <w:rFonts w:ascii="Times New Roman" w:hAnsi="Times New Roman" w:cs="Times New Roman"/>
+          <w:rFonts w:ascii="Times New Roman" w:eastAsia="Times New Roman" w:hAnsi="Times New Roman" w:cs="Times New Roman"/>
+          <w:b/>
           <w:bCs/>
           <w:sz w:val="16"/>
           <w:szCs w:val="16"/>
-        </w:rPr>
-        <w:t xml:space="preserve">Né (é) le </w:t>
-      </w:r>
-      <w:r>
-        <w:rPr>
-          <w:rFonts w:ascii="Times New Roman" w:hAnsi="Times New Roman" w:cs="Times New Roman"/>
-          <w:b/>
-          <w:sz w:val="16"/>
-          <w:szCs w:val="16"/>
+          <w:lang w:eastAsia="fr-FR"/>
         </w:rPr>
         <w:t>${</w:t>
       </w:r>
-      <w:proofErr w:type="spellStart"/>
-      <w:r>
-        <w:rPr>
-          <w:rFonts w:ascii="Times New Roman" w:hAnsi="Times New Roman" w:cs="Times New Roman"/>
-          <w:b/>
-          <w:sz w:val="16"/>
-          <w:szCs w:val="16"/>
-        </w:rPr>
-        <w:t>date_naissance</w:t>
-      </w:r>
-      <w:proofErr w:type="spellEnd"/>
-      <w:r>
-        <w:rPr>
-          <w:rFonts w:ascii="Times New Roman" w:hAnsi="Times New Roman" w:cs="Times New Roman"/>
-          <w:b/>
-          <w:sz w:val="16"/>
-          <w:szCs w:val="16"/>
+      <w:r>
+        <w:rPr>
+          <w:rFonts w:ascii="Times New Roman" w:eastAsia="Times New Roman" w:hAnsi="Times New Roman" w:cs="Times New Roman"/>
+          <w:b/>
+          <w:bCs/>
+          <w:sz w:val="16"/>
+          <w:szCs w:val="16"/>
+          <w:lang w:eastAsia="fr-FR"/>
+        </w:rPr>
+        <w:t>date_de_delivrance_piece_identite</w:t>
+      </w:r>
+      <w:r>
+        <w:rPr>
+          <w:rFonts w:ascii="Times New Roman" w:eastAsia="Times New Roman" w:hAnsi="Times New Roman" w:cs="Times New Roman"/>
+          <w:b/>
+          <w:bCs/>
+          <w:sz w:val="16"/>
+          <w:szCs w:val="16"/>
+          <w:lang w:eastAsia="fr-FR"/>
         </w:rPr>
         <w:t>}</w:t>
       </w:r>
-      <w:r>
-        <w:rPr>
-          <w:rFonts w:ascii="Times New Roman" w:hAnsi="Times New Roman" w:cs="Times New Roman"/>
-          <w:b/>
-          <w:sz w:val="16"/>
-          <w:szCs w:val="16"/>
-        </w:rPr>
-        <w:t xml:space="preserve"> à</w:t>
-      </w:r>
-      <w:r>
-        <w:rPr>
-          <w:rFonts w:ascii="Times New Roman" w:hAnsi="Times New Roman" w:cs="Times New Roman"/>
-          <w:b/>
-          <w:sz w:val="16"/>
-          <w:szCs w:val="16"/>
-        </w:rPr>
-        <w:t xml:space="preserve"> ${</w:t>
-      </w:r>
-      <w:proofErr w:type="spellStart"/>
-      <w:r>
-        <w:rPr>
-          <w:rFonts w:ascii="Times New Roman" w:hAnsi="Times New Roman" w:cs="Times New Roman"/>
-          <w:b/>
-          <w:sz w:val="16"/>
-          <w:szCs w:val="16"/>
-        </w:rPr>
-        <w:t>lieu_naissance</w:t>
-      </w:r>
-      <w:proofErr w:type="spellEnd"/>
-      <w:r>
-        <w:rPr>
-          <w:rFonts w:ascii="Times New Roman" w:hAnsi="Times New Roman" w:cs="Times New Roman"/>
-          <w:b/>
-          <w:sz w:val="16"/>
-          <w:szCs w:val="16"/>
-        </w:rPr>
-        <w:t>}</w:t>
-      </w:r>
-      <w:r>
-        <w:rPr>
-          <w:rFonts w:ascii="Times New Roman" w:hAnsi="Times New Roman" w:cs="Times New Roman"/>
-          <w:b/>
+    </w:p>
+    <w:p>
+      <w:pPr>
+        <w:jc w:val="both"/>
+        <w:rPr>
+          <w:rFonts w:ascii="Times New Roman" w:hAnsi="Times New Roman" w:cs="Times New Roman"/>
+          <w:b/>
+          <w:sz w:val="16"/>
+          <w:szCs w:val="16"/>
+        </w:rPr>
+      </w:pPr>
+      <w:r>
+        <w:rPr>
+          <w:rFonts w:ascii="Times New Roman" w:hAnsi="Times New Roman" w:cs="Times New Roman"/>
+          <w:bCs/>
+          <w:sz w:val="16"/>
+          <w:szCs w:val="16"/>
+        </w:rPr>
+        <w:t>Domicilié à</w:t>
+      </w:r>
+      <w:r>
+        <w:rPr>
+          <w:rFonts w:ascii="Times New Roman" w:hAnsi="Times New Roman" w:cs="Times New Roman"/>
+          <w:bCs/>
           <w:sz w:val="16"/>
           <w:szCs w:val="16"/>
         </w:rPr>
         <w:t xml:space="preserve"> </w:t>
       </w:r>
+      <w:r>
+        <w:rPr>
+          <w:rFonts w:ascii="Times New Roman" w:hAnsi="Times New Roman" w:cs="Times New Roman"/>
+          <w:b/>
+          <w:sz w:val="16"/>
+          <w:szCs w:val="16"/>
+        </w:rPr>
+        <w:t>${address}</w:t>
+      </w:r>
     </w:p>
     <w:p>
       <w:pPr>
         <w:spacing w:after="0"/>
         <w:jc w:val="both"/>
         <w:rPr>
-          <w:rFonts w:ascii="Times New Roman" w:hAnsi="Times New Roman" w:cs="Times New Roman"/>
-          <w:bCs/>
-          <w:sz w:val="16"/>
-          <w:szCs w:val="16"/>
-        </w:rPr>
-      </w:pPr>
-      <w:r>
-        <w:rPr>
-          <w:rFonts w:ascii="Times New Roman" w:hAnsi="Times New Roman" w:cs="Times New Roman"/>
-          <w:bCs/>
-          <w:sz w:val="16"/>
-          <w:szCs w:val="16"/>
-        </w:rPr>
-        <w:t xml:space="preserve">Titulaire </w:t>
-      </w:r>
-      <w:r>
-        <w:rPr>
-          <w:rFonts w:ascii="Times New Roman" w:hAnsi="Times New Roman" w:cs="Times New Roman"/>
-          <w:bCs/>
-          <w:sz w:val="16"/>
-          <w:szCs w:val="16"/>
-        </w:rPr>
-        <w:t>${</w:t>
-      </w:r>
-      <w:proofErr w:type="spellStart"/>
-      <w:r>
-        <w:rPr>
-          <w:rFonts w:ascii="Times New Roman" w:hAnsi="Times New Roman" w:cs="Times New Roman"/>
-          <w:bCs/>
-          <w:sz w:val="16"/>
-          <w:szCs w:val="16"/>
-        </w:rPr>
-        <w:t>piece</w:t>
-      </w:r>
-      <w:proofErr w:type="spellEnd"/>
-      <w:r>
-        <w:rPr>
-          <w:rFonts w:ascii="Times New Roman" w:hAnsi="Times New Roman" w:cs="Times New Roman"/>
-          <w:b/>
-          <w:sz w:val="16"/>
-          <w:szCs w:val="16"/>
-        </w:rPr>
-        <w:t>}</w:t>
-      </w:r>
-      <w:r>
-        <w:rPr>
-          <w:rFonts w:ascii="Times New Roman" w:hAnsi="Times New Roman" w:cs="Times New Roman"/>
-          <w:b/>
-          <w:sz w:val="16"/>
-          <w:szCs w:val="16"/>
-        </w:rPr>
-        <w:t xml:space="preserve"> </w:t>
-      </w:r>
-      <w:r>
-        <w:rPr>
-          <w:rFonts w:ascii="Times New Roman" w:hAnsi="Times New Roman" w:cs="Times New Roman"/>
-          <w:b/>
-          <w:sz w:val="16"/>
-          <w:szCs w:val="16"/>
-        </w:rPr>
-        <w:t>${</w:t>
-      </w:r>
-      <w:proofErr w:type="spellStart"/>
-      <w:r>
-        <w:rPr>
-          <w:rFonts w:ascii="Times New Roman" w:hAnsi="Times New Roman" w:cs="Times New Roman"/>
-          <w:b/>
-          <w:sz w:val="16"/>
-          <w:szCs w:val="16"/>
-        </w:rPr>
-        <w:t>piece_identite</w:t>
-      </w:r>
-      <w:proofErr w:type="spellEnd"/>
-      <w:r>
-        <w:rPr>
-          <w:rFonts w:ascii="Times New Roman" w:hAnsi="Times New Roman" w:cs="Times New Roman"/>
-          <w:b/>
-          <w:sz w:val="16"/>
-          <w:szCs w:val="16"/>
-        </w:rPr>
-        <w:t>}</w:t>
-      </w:r>
-    </w:p>
-    <w:p>
-      <w:pPr>
-        <w:spacing w:after="0"/>
-        <w:jc w:val="both"/>
-        <w:rPr>
-          <w:rFonts w:ascii="Times New Roman" w:hAnsi="Times New Roman" w:cs="Times New Roman"/>
-          <w:b/>
-          <w:sz w:val="16"/>
-          <w:szCs w:val="16"/>
-        </w:rPr>
-      </w:pPr>
-      <w:r>
-        <w:rPr>
-          <w:rFonts w:ascii="Times New Roman" w:hAnsi="Times New Roman" w:cs="Times New Roman"/>
-          <w:b/>
-          <w:sz w:val="16"/>
-          <w:szCs w:val="16"/>
-        </w:rPr>
-        <w:t>N</w:t>
-      </w:r>
-      <w:r>
-        <w:rPr>
-          <w:rFonts w:ascii="Times New Roman" w:hAnsi="Times New Roman" w:cs="Times New Roman"/>
-          <w:b/>
-          <w:sz w:val="16"/>
-          <w:szCs w:val="16"/>
-        </w:rPr>
-        <w:t xml:space="preserve">° </w:t>
-      </w:r>
-      <w:r>
-        <w:rPr>
-          <w:rFonts w:ascii="Times New Roman" w:hAnsi="Times New Roman" w:cs="Times New Roman"/>
-          <w:b/>
-          <w:sz w:val="16"/>
-          <w:szCs w:val="16"/>
-        </w:rPr>
-        <w:t>$</w:t>
-      </w:r>
-      <w:r>
-        <w:rPr>
-          <w:rFonts w:ascii="Times New Roman" w:hAnsi="Times New Roman" w:cs="Times New Roman"/>
-          <w:b/>
-          <w:sz w:val="16"/>
-          <w:szCs w:val="16"/>
-        </w:rPr>
-        <w:t>{</w:t>
-      </w:r>
-      <w:proofErr w:type="spellStart"/>
-      <w:r>
-        <w:rPr>
-          <w:rFonts w:ascii="Times New Roman" w:hAnsi="Times New Roman" w:cs="Times New Roman"/>
-          <w:b/>
-          <w:sz w:val="16"/>
-          <w:szCs w:val="16"/>
-        </w:rPr>
-        <w:t>numero_piece_identite</w:t>
-      </w:r>
-      <w:proofErr w:type="spellEnd"/>
-      <w:r>
-        <w:rPr>
-          <w:rFonts w:ascii="Times New Roman" w:hAnsi="Times New Roman" w:cs="Times New Roman"/>
-          <w:b/>
-          <w:sz w:val="16"/>
-          <w:szCs w:val="16"/>
-        </w:rPr>
-        <w:t>}</w:t>
-      </w:r>
-    </w:p>
-    <w:p>
-      <w:pPr>
-        <w:spacing w:after="0"/>
-        <w:jc w:val="both"/>
-        <w:rPr>
-          <w:rFonts w:ascii="Times New Roman" w:hAnsi="Times New Roman" w:cs="Times New Roman"/>
-          <w:bCs/>
-          <w:sz w:val="16"/>
-          <w:szCs w:val="16"/>
-        </w:rPr>
-      </w:pPr>
-      <w:r>
-        <w:rPr>
-          <w:rFonts w:ascii="Times New Roman" w:hAnsi="Times New Roman" w:cs="Times New Roman"/>
-          <w:bCs/>
-          <w:sz w:val="16"/>
-          <w:szCs w:val="16"/>
-        </w:rPr>
-        <w:t xml:space="preserve">Délivrée </w:t>
-      </w:r>
-      <w:r>
-        <w:rPr>
-          <w:rFonts w:ascii="Times New Roman" w:hAnsi="Times New Roman" w:cs="Times New Roman"/>
-          <w:b/>
-          <w:sz w:val="16"/>
-          <w:szCs w:val="16"/>
-        </w:rPr>
-        <w:t>le</w:t>
-      </w:r>
-      <w:r>
-        <w:rPr>
-          <w:rFonts w:ascii="Times New Roman" w:hAnsi="Times New Roman" w:cs="Times New Roman"/>
-          <w:b/>
-          <w:sz w:val="16"/>
-          <w:szCs w:val="16"/>
-        </w:rPr>
-        <w:t xml:space="preserve"> </w:t>
-      </w:r>
-      <w:r>
-        <w:rPr>
           <w:rFonts w:ascii="Times New Roman" w:eastAsia="Times New Roman" w:hAnsi="Times New Roman" w:cs="Times New Roman"/>
           <w:b/>
-          <w:bCs/>
           <w:sz w:val="16"/>
           <w:szCs w:val="16"/>
           <w:lang w:eastAsia="fr-FR"/>
         </w:rPr>
-        <w:t>${</w:t>
-      </w:r>
-      <w:proofErr w:type="spellStart"/>
-      <w:r>
-        <w:rPr>
-          <w:rFonts w:ascii="Times New Roman" w:eastAsia="Times New Roman" w:hAnsi="Times New Roman" w:cs="Times New Roman"/>
-          <w:b/>
-          <w:bCs/>
-          <w:sz w:val="16"/>
-          <w:szCs w:val="16"/>
-          <w:lang w:eastAsia="fr-FR"/>
-        </w:rPr>
-        <w:t>date_de_delivrance_piece_identite</w:t>
-      </w:r>
-      <w:proofErr w:type="spellEnd"/>
-      <w:r>
-        <w:rPr>
-          <w:rFonts w:ascii="Times New Roman" w:eastAsia="Times New Roman" w:hAnsi="Times New Roman" w:cs="Times New Roman"/>
-          <w:b/>
-          <w:bCs/>
-          <w:sz w:val="16"/>
-          <w:szCs w:val="16"/>
-          <w:lang w:eastAsia="fr-FR"/>
-        </w:rPr>
-        <w:t>}</w:t>
-      </w:r>
-    </w:p>
-    <w:p>
-      <w:pPr>
-        <w:jc w:val="both"/>
-        <w:rPr>
-          <w:rFonts w:ascii="Times New Roman" w:hAnsi="Times New Roman" w:cs="Times New Roman"/>
-          <w:b/>
-          <w:sz w:val="16"/>
-          <w:szCs w:val="16"/>
-        </w:rPr>
-      </w:pPr>
-      <w:r>
-        <w:rPr>
-          <w:rFonts w:ascii="Times New Roman" w:hAnsi="Times New Roman" w:cs="Times New Roman"/>
-          <w:bCs/>
-          <w:sz w:val="16"/>
-          <w:szCs w:val="16"/>
-        </w:rPr>
-        <w:t>Domicilié à</w:t>
-      </w:r>
-      <w:r>
-        <w:rPr>
-          <w:rFonts w:ascii="Times New Roman" w:hAnsi="Times New Roman" w:cs="Times New Roman"/>
-          <w:bCs/>
-          <w:sz w:val="16"/>
-          <w:szCs w:val="16"/>
-        </w:rPr>
-        <w:t xml:space="preserve"> </w:t>
-      </w:r>
-      <w:r>
-        <w:rPr>
-          <w:rFonts w:ascii="Times New Roman" w:hAnsi="Times New Roman" w:cs="Times New Roman"/>
-          <w:b/>
-          <w:sz w:val="16"/>
-          <w:szCs w:val="16"/>
-        </w:rPr>
-        <w:t>${</w:t>
-      </w:r>
-      <w:proofErr w:type="spellStart"/>
-      <w:r>
-        <w:rPr>
-          <w:rFonts w:ascii="Times New Roman" w:hAnsi="Times New Roman" w:cs="Times New Roman"/>
-          <w:b/>
-          <w:sz w:val="16"/>
-          <w:szCs w:val="16"/>
-        </w:rPr>
-        <w:t>address</w:t>
-      </w:r>
-      <w:proofErr w:type="spellEnd"/>
-      <w:r>
-        <w:rPr>
-          <w:rFonts w:ascii="Times New Roman" w:hAnsi="Times New Roman" w:cs="Times New Roman"/>
-          <w:b/>
-          <w:sz w:val="16"/>
-          <w:szCs w:val="16"/>
-        </w:rPr>
-        <w:t>}</w:t>
-      </w:r>
-    </w:p>
-    <w:p>
-      <w:pPr>
-        <w:spacing w:after="0"/>
-        <w:jc w:val="both"/>
-        <w:rPr>
-          <w:rFonts w:ascii="Times New Roman" w:eastAsia="Times New Roman" w:hAnsi="Times New Roman" w:cs="Times New Roman"/>
-          <w:b/>
-          <w:sz w:val="16"/>
-          <w:szCs w:val="16"/>
-          <w:lang w:eastAsia="fr-FR"/>
-        </w:rPr>
       </w:pPr>
       <w:r>
         <w:rPr>
@@ -1037,27 +977,7 @@
           <w:sz w:val="16"/>
           <w:szCs w:val="16"/>
         </w:rPr>
-        <w:t xml:space="preserve"> ${</w:t>
-      </w:r>
-      <w:proofErr w:type="spellStart"/>
-      <w:r>
-        <w:rPr>
-          <w:rFonts w:ascii="Times New Roman" w:hAnsi="Times New Roman" w:cs="Times New Roman"/>
-          <w:b/>
-          <w:sz w:val="16"/>
-          <w:szCs w:val="16"/>
-        </w:rPr>
-        <w:t>bp</w:t>
-      </w:r>
-      <w:proofErr w:type="spellEnd"/>
-      <w:r>
-        <w:rPr>
-          <w:rFonts w:ascii="Times New Roman" w:hAnsi="Times New Roman" w:cs="Times New Roman"/>
-          <w:b/>
-          <w:sz w:val="16"/>
-          <w:szCs w:val="16"/>
-        </w:rPr>
-        <w:t>}</w:t>
+        <w:t xml:space="preserve"> ${bp}</w:t>
       </w:r>
     </w:p>
     <w:p>
@@ -1267,31 +1187,7 @@
           <w:szCs w:val="16"/>
           <w:lang w:eastAsia="fr-FR"/>
         </w:rPr>
-        <w:t>${</w:t>
-      </w:r>
-      <w:proofErr w:type="spellStart"/>
-      <w:r>
-        <w:rPr>
-          <w:rFonts w:ascii="Times New Roman" w:eastAsia="Times New Roman" w:hAnsi="Times New Roman" w:cs="Times New Roman"/>
-          <w:b/>
-          <w:bCs/>
-          <w:sz w:val="16"/>
-          <w:szCs w:val="16"/>
-          <w:lang w:eastAsia="fr-FR"/>
-        </w:rPr>
-        <w:t>nationalite</w:t>
-      </w:r>
-      <w:proofErr w:type="spellEnd"/>
-      <w:r>
-        <w:rPr>
-          <w:rFonts w:ascii="Times New Roman" w:eastAsia="Times New Roman" w:hAnsi="Times New Roman" w:cs="Times New Roman"/>
-          <w:b/>
-          <w:bCs/>
-          <w:sz w:val="16"/>
-          <w:szCs w:val="16"/>
-          <w:lang w:eastAsia="fr-FR"/>
-        </w:rPr>
-        <w:t>}</w:t>
+        <w:t>${nationalite}</w:t>
       </w:r>
     </w:p>
     <w:p>
@@ -1322,25 +1218,7 @@
           <w:sz w:val="16"/>
           <w:szCs w:val="16"/>
         </w:rPr>
-        <w:t xml:space="preserve"> ……………………………………</w:t>
-      </w:r>
-      <w:proofErr w:type="gramStart"/>
-      <w:r>
-        <w:rPr>
-          <w:rFonts w:ascii="Times New Roman" w:hAnsi="Times New Roman" w:cs="Times New Roman"/>
-          <w:sz w:val="16"/>
-          <w:szCs w:val="16"/>
-        </w:rPr>
-        <w:t>…….</w:t>
-      </w:r>
-      <w:proofErr w:type="gramEnd"/>
-      <w:r>
-        <w:rPr>
-          <w:rFonts w:ascii="Times New Roman" w:hAnsi="Times New Roman" w:cs="Times New Roman"/>
-          <w:sz w:val="16"/>
-          <w:szCs w:val="16"/>
-        </w:rPr>
-        <w:t xml:space="preserve">., </w:t>
+        <w:t xml:space="preserve"> ………………………………………….., </w:t>
       </w:r>
     </w:p>
     <w:p>
@@ -1826,31 +1704,7 @@
           <w:szCs w:val="16"/>
           <w:lang w:eastAsia="fr-FR"/>
         </w:rPr>
-        <w:t>${</w:t>
-      </w:r>
-      <w:proofErr w:type="spellStart"/>
-      <w:r>
-        <w:rPr>
-          <w:rFonts w:ascii="Times New Roman" w:eastAsia="Times New Roman" w:hAnsi="Times New Roman" w:cs="Times New Roman"/>
-          <w:b/>
-          <w:bCs/>
-          <w:sz w:val="16"/>
-          <w:szCs w:val="16"/>
-          <w:lang w:eastAsia="fr-FR"/>
-        </w:rPr>
-        <w:t>numero_compte</w:t>
-      </w:r>
-      <w:proofErr w:type="spellEnd"/>
-      <w:r>
-        <w:rPr>
-          <w:rFonts w:ascii="Times New Roman" w:eastAsia="Times New Roman" w:hAnsi="Times New Roman" w:cs="Times New Roman"/>
-          <w:b/>
-          <w:bCs/>
-          <w:sz w:val="16"/>
-          <w:szCs w:val="16"/>
-          <w:lang w:eastAsia="fr-FR"/>
-        </w:rPr>
-        <w:t>}</w:t>
+        <w:t>${numero_compte}</w:t>
       </w:r>
       <w:r>
         <w:rPr>

</xml_diff>